<commit_message>
- correct db & db mapping - fix document
</commit_message>
<xml_diff>
--- a/doc/Thanh/Core flow/Repair.docx
+++ b/doc/Thanh/Core flow/Repair.docx
@@ -1332,18 +1332,16 @@
                       </wps:wsp>
                       <wps:wsp>
                         <wps:cNvPr id="90" name="Elbow Connector 90"/>
-                        <wps:cNvCnPr>
-                          <a:stCxn id="73" idx="1"/>
-                          <a:endCxn id="56" idx="1"/>
-                        </wps:cNvCnPr>
+                        <wps:cNvCnPr/>
                         <wps:spPr>
                           <a:xfrm rot="10800000" flipH="1">
-                            <a:off x="1540816" y="971983"/>
-                            <a:ext cx="228600" cy="4589592"/>
-                          </a:xfrm>
-                          <a:prstGeom prst="bentConnector3">
+                            <a:off x="1544825" y="1406699"/>
+                            <a:ext cx="800100" cy="4154898"/>
+                          </a:xfrm>
+                          <a:prstGeom prst="bentConnector4">
                             <a:avLst>
-                              <a:gd name="adj1" fmla="val -341510"/>
+                              <a:gd name="adj1" fmla="val -118059"/>
+                              <a:gd name="adj2" fmla="val 104046"/>
                             </a:avLst>
                           </a:prstGeom>
                           <a:ln>
@@ -1430,7 +1428,7 @@
           </mc:Choice>
           <mc:Fallback>
             <w:pict>
-              <v:group id="Canvas 20" o:spid="_x0000_s1026" editas="canvas" style="width:6in;height:629.65pt;mso-position-horizontal-relative:char;mso-position-vertical-relative:line" coordsize="54864,79965" o:gfxdata="UEsDBBQABgAIAAAAIQC2gziS/gAAAOEBAAATAAAAW0NvbnRlbnRfVHlwZXNdLnhtbJSRQU7DMBBF&#10;90jcwfIWJU67QAgl6YK0S0CoHGBkTxKLZGx5TGhvj5O2G0SRWNoz/78nu9wcxkFMGNg6quQqL6RA&#10;0s5Y6ir5vt9lD1JwBDIwOMJKHpHlpr69KfdHjyxSmriSfYz+USnWPY7AufNIadK6MEJMx9ApD/oD&#10;OlTrorhX2lFEilmcO2RdNtjC5xDF9pCuTyYBB5bi6bQ4syoJ3g9WQ0ymaiLzg5KdCXlKLjvcW893&#10;SUOqXwnz5DrgnHtJTxOsQfEKIT7DmDSUCaxw7Rqn8787ZsmRM9e2VmPeBN4uqYvTtW7jvijg9N/y&#10;JsXecLq0q+WD6m8AAAD//wMAUEsDBBQABgAIAAAAIQA4/SH/1gAAAJQBAAALAAAAX3JlbHMvLnJl&#10;bHOkkMFqwzAMhu+DvYPRfXGawxijTi+j0GvpHsDYimMaW0Yy2fr2M4PBMnrbUb/Q94l/f/hMi1qR&#10;JVI2sOt6UJgd+ZiDgffL8ekFlFSbvV0oo4EbChzGx4f9GRdb25HMsYhqlCwG5lrLq9biZkxWOiqY&#10;22YiTra2kYMu1l1tQD30/bPm3wwYN0x18gb45AdQl1tp5j/sFB2T0FQ7R0nTNEV3j6o9feQzro1i&#10;OWA14Fm+Q8a1a8+Bvu/d/dMb2JY5uiPbhG/ktn4cqGU/er3pcvwCAAD//wMAUEsDBBQABgAIAAAA&#10;IQCE2raoSQoAAHBkAAAOAAAAZHJzL2Uyb0RvYy54bWzsXV1zo0YWfd+q/Q8U7xnTzbdqNCnHEydb&#10;NZW44tnNM0bIVhaBFhhLzq/f058gJFlYHk/hcb+owNBNQ9/b595z722//3GzzK37rKoXZTG1yTvH&#10;trIiLWeL4nZq//vz5Q+RbdVNUsySvCyyqf2Q1faPH/75j/fr1SSj5V2Zz7LKQidFPVmvpvZd06wm&#10;Z2d1epctk/pducoKXJyX1TJpcFrdns2qZI3el/kZdZzgbF1Ws1VVplld468fxUX7A+9/Ps/S5vf5&#10;vM4aK5/aGFvDfyv+e8N+zz68Tya3VbK6W6RyGMkJo1gmiwIP1V19TJrE+lItdrpaLtKqrMt58y4t&#10;l2flfL5IM/4OeBvi9N7mIinuk5q/TIqvowaIo6/Y780tvgG6nKwxGRk/xlTUKz0p9fMedn2XrDL+&#10;DvUk/e3+qrIWs6nt+7ZVJEtIxHVTJYvbu8Y6r6pybV2URYFZKysLt8jRoNlFcVWx71s3F5uC9xBg&#10;OhezzdT2xCRmxUxd8gN5ic/v2XrFnyy6YCf1SnS2mVdL1immwUJH1PWcmIS29YDxeZiOQPa8aawU&#10;1/HAFJdoHIc+f+hZMlFdrKq6+SUrlxY7mNq1fCn9NoRLR3L/qW7wUmioGrDn5wX7bZJF/nMxs5qH&#10;FT5LUy2S4jbP2BBwO7uFv4gYO3+L5iHPRPM/srn4FuIxXHuyi7yy7hPIfZKmWdEQ3RPuZs3mizzX&#10;DR0+vkcbyvtZ04xr1lMa6xb8yWXR6MbLRVFW+57ebNSQ5+J+9QXEe7NPcFPOHq4q9oXYGYSWSfK3&#10;kF4ImJDey7xcp3dJ1UysK7EKWZC+Vm6vIWry7IDUkTCIPSl1kRtHkGs0wDeWUkeI5zqOkr3AoyHX&#10;i8OyN8eQLtiQ5IAek7yivIQUqA/4uGzRfZMkZIu/MZfSfbK1VyhzLZAnyZV64glyNfvvUblqNjcb&#10;OWtCxKyqFNBRr9LLBVT8U1I3V0kFrMDMAP9w9a6s/ratNbAE+v+/L0mV2Vb+rwLLZ0w8D7c1/MTz&#10;Q4qTqnvlpnul+LK8KKG2BMi5Svkhu7/J1eG8Kpd/AvbO2VNxKSlSPHtqp02lTi4agXEAzjQ7Pxdr&#10;V7lcJc2n4prBh5gTtgh93vyZVCu5bjWQut9KtWQnk96CJe5l0lmU51+acr7gq1mrit9eE7FcH8OR&#10;sKOPuziiwYJKvevgCIwXDjGn4wghjkdcrrGtSmPOGJC4DvUDAyRpiwUDUOgEhR8zkEDCdoDkY5Yu&#10;mD1t+VFHcgcgCYyWSCIJ8ZwgiOMelASOA6NZSF8U+64vBPugGaOhRA3JYAlzTFrTaiCWcIOVo067&#10;VBpI4TbwCCEl3qOT2rjjKsVmEU7JcZV0Q0J9pZJBFHqkr5Jd6871aAz1ZObYcZU01t1er+EpGskR&#10;32jk6I085uoLlPwdDq0lPKTBOkiiCGoo3HoSw/juufXcOlcm2QANzPJ8saoZpbFjHzMGQFjHxq0C&#10;xyAIi9ZdZ24Vh0JX2TXGu+rQQeODwgA+6BHvCrdIT3kvSwcTVrhQu95VhM6f6V1RuFAO4SPY9a7c&#10;2BMrxWEwNTRdjxz8vrwrONdHxZf73xJL9pADSnz5igUZ65ADMBO5+Ao2aasLdnKA7nOJRxyFRpHv&#10;uaHiryXf54fEVz6a58VHyD4jwd+3BOswyWfGB/9Ubqw+J2A1G/yZMXpyHT4keE4UEofy6AbxaRyF&#10;vKd23ewK3hBPpEKYZpARxKIX1npqB4xv2DaPVOxDrDsyONJqDz/aE+YYwBPlxT4qekDDk+hosQbg&#10;W6rACHtNGbYQq8TBMMdTHBa9WL0iu6l5c5x0oEm960OxTdzymNUUAbg4tuyxmrAiPNNqcoOAhl6P&#10;iJAOEA3jmCppNsFNHvVluvxoZPQErR8xJx1o/ktjDuFWiDRxGOs1FHSoR6jDpJnFzV2EOaMe6ERe&#10;FCprx4AOkzQtTErNX0L8ngI6eu4N6HBitg2aspkZSyA01K661lqqzQXJVQ/WWhqBh0aOA892cdzA&#10;7fkoxA1iP8YNPIw5gDMztuJuIo5WdCZGX99W1FkoRm3HrLZwyI4wbKEOU+xl2CJlEO7aiqH7bFvR&#10;C8Mopqrr7UQ4N3SRvMQMWcOwvSRYj9hWjHRkRqMOuK3WtXmSrehSzyfCVhRi1wvUdAkKipNjiXAG&#10;dL456Oi5N6AzZtABLhzOOgJqbCuwPDvAK5JO1pEPYtGJey4e2co6IjGMx8cxw2QdCTT5KpShJppe&#10;kUambzCRFWEgqZN/gFfnqf+WCA11aJcjmhhSGrN+4LbBZYsCRFjRomX4CXX9KJJuG/KQfcJV/bD1&#10;NhhBB5QmvLH0cagwEr/VSmqUb9R5DrAkpfJpM1b4PB3dG0yedKqIgHx+iNT/LS0MIj8ylKcqP+Lr&#10;k4qavaQX9RTKk/ApY5P/ihS3eXOBNpAPR8kTTYPtJU80Q6IYjja/gwHpMwNtfoz03z53qjINw9Dz&#10;uLt0GH5Ncsd3ndwR6tolntaKU2nfSbr+iLXXSWsNHc/zqMpRkiydyWtt6Q/lcb4w5y5SEV8ZbrxJ&#10;b+t4ioZIj5IG4G5moIaHPcgBvX4mcgSREziR6nqbdqduRKlJC3zLZYMsdXqHwFMlSsLr73guR3Ck&#10;U39OA48wCn7LX9kuQI8ixzsifJq/MyVKzy5RInwNMIgy+holqo25n/ObrX1McKW16xSQ7Esk51PN&#10;mTTtq7CJ7/Lu1hy1R/9R5ftq35KYIM9KFDhRByURoPi2NRj1T6AiRLpGGLrUF486WGR4g/1C9NYl&#10;grjrTYCqdDJbl/CM5l564JgjtppnvtzdugSZeq2ostitPOuKICNspOARL6SRA1OKbWaAQga4IT3B&#10;C92AEtzA980x0LG9W8pLOyM6jveKSKy36IywDJ4da07tuGDh6sk6GXs0CHv0M+nqZAT9PAYG2pxT&#10;QxpU9GEiQtirjG/QxTBcV74K49rYcz1zYnylryxMeiQxT5hZbC61vYZYa8sg6yoOsaXD1o3s5ACq&#10;drehw34QyL7tEXvSkPNQziUS8w2DrPgWZpz0bLHt3e9OwNwxG3Pa6dBxy9NLNTpxS14hJPyWNnvA&#10;lGrwlK4x1we2k/+KTL63F7dEEZTElj5XIMqjtpCiu+epzvVWiT0t2OiNFkTx3lYXfbCx+G6GxEEa&#10;At9ZkpEKv/ZIBeHbCVKBsDp1r+fbgaJ2UCnGPTvfCVykAsNOPQxFW5yC29qQbMm+ncnvkcz+ArU5&#10;X+bYWJFt9fJDgD3yHFWPyI0GnVdpKAhUJx7MERwzau0pMOxyZIx4GJptAxMoirGpFqMgPGTbBH0x&#10;NUnj40ctnaNhUEuvbuPziGJd69FHLVxpKQrFcLc7deskmz2oBS+Lh0q/FmrxZHR0iuUAyTdx1HOd&#10;KLhxRYR7PrbAjJ/ChA9GLVQ6+yKHDHhoUItB/LACxxGjVqxjrq2vdSpqRT6MGsGb+9hxAXsubPPm&#10;BrTGD1p67g1onQZaYIjxTydWKW8t/wUH+78Z3XMcd/9RyIf/AwAA//8DAFBLAwQUAAYACAAAACEA&#10;flhEA90AAAAGAQAADwAAAGRycy9kb3ducmV2LnhtbEyPzU7DMBCE70i8g7VI3KhDoVEIcSpa4EQl&#10;1B/B1Y23SdR4HWy3Td+ehQtcVhrNaPabYjrYThzRh9aRgttRAgKpcqalWsFm/XqTgQhRk9GdI1Rw&#10;xgDT8vKi0LlxJ1ricRVrwSUUcq2gibHPpQxVg1aHkeuR2Ns5b3Vk6WtpvD5xue3kOElSaXVL/KHR&#10;Pc4brParg1Ww/nrzi0k6y2bZ/GX/fn7++NwNVqnrq+HpEUTEIf6F4Qef0aFkpq07kAmiU8BD4u9l&#10;L0vvWW45NJ483IEsC/kfv/wGAAD//wMAUEsBAi0AFAAGAAgAAAAhALaDOJL+AAAA4QEAABMAAAAA&#10;AAAAAAAAAAAAAAAAAFtDb250ZW50X1R5cGVzXS54bWxQSwECLQAUAAYACAAAACEAOP0h/9YAAACU&#10;AQAACwAAAAAAAAAAAAAAAAAvAQAAX3JlbHMvLnJlbHNQSwECLQAUAAYACAAAACEAhNq2qEkKAABw&#10;ZAAADgAAAAAAAAAAAAAAAAAuAgAAZHJzL2Uyb0RvYy54bWxQSwECLQAUAAYACAAAACEAflhEA90A&#10;AAAGAQAADwAAAAAAAAAAAAAAAACjDAAAZHJzL2Rvd25yZXYueG1sUEsFBgAAAAAEAAQA8wAAAK0N&#10;AAAAAA==&#10;">
+              <v:group id="Canvas 20" o:spid="_x0000_s1026" editas="canvas" style="width:6in;height:629.65pt;mso-position-horizontal-relative:char;mso-position-vertical-relative:line" coordsize="54864,79965" o:gfxdata="UEsDBBQABgAIAAAAIQC2gziS/gAAAOEBAAATAAAAW0NvbnRlbnRfVHlwZXNdLnhtbJSRQU7DMBBF&#10;90jcwfIWJU67QAgl6YK0S0CoHGBkTxKLZGx5TGhvj5O2G0SRWNoz/78nu9wcxkFMGNg6quQqL6RA&#10;0s5Y6ir5vt9lD1JwBDIwOMJKHpHlpr69KfdHjyxSmriSfYz+USnWPY7AufNIadK6MEJMx9ApD/oD&#10;OlTrorhX2lFEilmcO2RdNtjC5xDF9pCuTyYBB5bi6bQ4syoJ3g9WQ0ymaiLzg5KdCXlKLjvcW893&#10;SUOqXwnz5DrgnHtJTxOsQfEKIT7DmDSUCaxw7Rqn8787ZsmRM9e2VmPeBN4uqYvTtW7jvijg9N/y&#10;JsXecLq0q+WD6m8AAAD//wMAUEsDBBQABgAIAAAAIQA4/SH/1gAAAJQBAAALAAAAX3JlbHMvLnJl&#10;bHOkkMFqwzAMhu+DvYPRfXGawxijTi+j0GvpHsDYimMaW0Yy2fr2M4PBMnrbUb/Q94l/f/hMi1qR&#10;JVI2sOt6UJgd+ZiDgffL8ekFlFSbvV0oo4EbChzGx4f9GRdb25HMsYhqlCwG5lrLq9biZkxWOiqY&#10;22YiTra2kYMu1l1tQD30/bPm3wwYN0x18gb45AdQl1tp5j/sFB2T0FQ7R0nTNEV3j6o9feQzro1i&#10;OWA14Fm+Q8a1a8+Bvu/d/dMb2JY5uiPbhG/ktn4cqGU/er3pcvwCAAD//wMAUEsDBBQABgAIAAAA&#10;IQDw2sDUTAoAAFRkAAAOAAAAZHJzL2Uyb0RvYy54bWzsXd9zo8gRfk9V/gdK77dmhgEG12qvHO85&#10;SdXWneu8yT1jhGwlCBRgV/L99fnmJwhJFpbXW3jNiwoMMwxM93zdX3eP3/+8WWbO17SsFkU+nZB3&#10;7sRJ86SYLfK76eRfn69+4hOnquN8FmdFnk4nD2k1+fnDX//yfr06T2lxX2SztHTQSV6dr1fTyX1d&#10;r87PzqrkPl3G1btilea4OC/KZVzjtLw7m5XxGr0vszPqusHZuihnq7JI0qrCXz+qi5MPsv/5PE3q&#10;3+bzKq2dbDrB2Gr5W8rfW/F79uF9fH5Xxqv7RaKHEZ8wimW8yPFQ29XHuI6dL+Vip6vlIimLqpjX&#10;75JieVbM54skle+AtyFu520u4/xrXMmXSfB1zABx9A37vb3DN0CX52tMRiqPMRXVyk5K9byH3dzH&#10;q1S+Q3We/Pr1unQWs+nE9ydOHi8hETd1GS/u7mvnoiyLtXNZ5DlmrSgd3KJHg2aX+XUpvm9VX25y&#10;2UOA6VzMNtMJU5OY5jNzyQ/0JTm/Z+uVfLLqQpxUK9XZZl4uRaeYBgcdUY+5EQknzgPGxzAdge55&#10;UzsJruOBCS7RKAp9+dCz+Nx0sSqr+u9psXTEwXRS6Zeyb0OkdMRfP1U1XgoNTQPx/CwXv3W8yH7J&#10;Z079sMJnqctFnN9lqRgCbhe3yBdRY5dvUT9kqWr+ezpX30I9RmpPepmVztcYch8nSZrXxPaEu0Wz&#10;+SLLbENXju/Rhvp+0TSVmvWUxraFfHKR17bxcpEX5b6n1xsz5Lm633wB9d7iE9wWs4frUnwhcQah&#10;FZL8PaQXAqak9yor1sl9XNbnzrVahRxIXyO3NxA1fXZA6kgYRExLHfciDrlGA3xjLXWEMM91jewF&#10;jIZSLw7L3hxDuhRD0gN6TPLy4gpSYD7g47JF902Ski35xlJK98nWXqHMrECeJFfmiSfI1ey/R+Wq&#10;3txu9KwpEXPKQkFHtUquFlDxT3FVX8clsAIzA/zD1fui/HPirIEl0P//fYnLdOJk/8yxfEaEMdxW&#10;yxPmhxQnZfvKbftK/mV5WUBtCZBzlchDcX+dmcN5WSz/AOxdiKfiUpwnePZ0ktSlObmsFcYBOJP0&#10;4kKtXcVyFdef8hsBH2pOxCL0efNHXK70ulVD6n4tzJIdn3cWLHWvkM68uPhSF/OFXM0aVfz+mojl&#10;+hiOhC193MURCxZU610LR2C8SIg5HUcIcRnxpMY2Ko05E0DiudQPRiBJGizogUInKPyQgQQStgMk&#10;H9NkIexpx+ctye2BJDBauEYSwtwgiKIOlASuC6NZSR+PfM9Xgn3QjLFQYoY0YolwTBrTqieWSINV&#10;ok6zVI6QIm3gAUJKtEcnrXEnVUrMIpyS4yrphYT6RiUDHjLSVcm2decxGkE9hTl2XCVH626v1/AU&#10;jZSIP2rk4I084eorlPwNDq2jPKTeOkg4hxoqt55EML47br20zo1J1kMD0yxbrCpBaezYx4IBUNbx&#10;6FaBY1CEReOuC7dKQqFn7JrRu2rRQcODwgA+6BHvCrdoT3kvSwcTVrlQu94VR+fP9K4oXCiXyBHs&#10;eldexNRKcRhMR5quQw7+WN4VnOuj4iv9b40le8gBI75yxYKMtcgBmIlSfBWbtNWFODlA93mEEdeg&#10;EfeZFxr+WvN9fkh846MxFh0h+0YJ/rEl2IZJPgs++G/FxulyAk69wZ8Fo6fX4UOC5/KQuFRGN4hP&#10;Ix7Knpp1sy14fTyREmGaXkaQiF446+kkEHzDtnlkYh9q3dHBkUZ75NGeMEcPnijL91HRPRqeREer&#10;NQDf0gRGxGvqsIVaJQ6GOZ7isNjF6hXZTfWb46QDS+rdHIpt4pbHrCYO4JLYssdqworwTKvJCwIa&#10;sg4RoR0gGkYRNdI8Bjdl1Ffo8qOR0RO0fsCcdGD5L4s5RFoh2sQRrFdf0KGMUFdIs4ibewhz8g7o&#10;cMZDY+2MoCMkzQqTUfOXEL+ngI6d+xF0JDHbBE3FzAwlEBpaV91qLbXmguaqe2st5eChkeMgs11c&#10;L/A6PgrxgsiPcIMMY/bgzEZbcTcRxyq6EKNvbyvaLJRRbYestnDIjjBsoQ1T7GXYuDEId23F0Hu2&#10;rcjCkEfUdL2dCOeFHpKXhCE7MmwvCdYDthW5jcxY1AG31bg2T7IVPcp8omxFJXadQE2boKA4OZYI&#10;N4LOdwcdO/cj6AwZdIALh7OOgBrbCqzPDvCKpJV15INYdKOOi0e2so5IBOPxccwYs44UmnwTytAS&#10;Ta9II5M3mMiKMJDWyd/Bq8vUf0eFhlq0yxFNDCmNRD9w2+Cy8QARVrRoGH5CPZ9z7bYhD9knUtUP&#10;W2+9EbRHacIbSx+HCiPx26yko/INOs8BlqRWPmvGKp+npXu9yZNWFRGQzw+R+r+lhQH3+Uh5mvIj&#10;uT6ZqNlLelFPoTyJnDIx+a9Ices3F2gD+XCUPLE02F7yxDIkhuFo8jsEkD4z0OZHSP/tcqcm0zAM&#10;GZPu0mH4HZM7fujkjtDWLsm0Vpxq+07T9UesvVZaa+gyxqjJUdIs3ZjX2tAfxuN8Yc5dpSK+Mtx4&#10;k97W8RQNlR6lDcDdzEALD3uQA3r9TOQIuBu43HS9TbtTj1M6pgW+5bJBkTq9Q+CZEiXl9bc8lyM4&#10;0qo/pwEjgoLf8le2C9A5d9kR4bP83Vii9OwSJSLXgBFRBl+jRK0x90t2u7WPCa40dp0Bkn2J5HKq&#10;JZNmfRUx8W3e3Zmj9ujfpnzf7FsSEeRZqQIn6qIkAhTftgaj/glUhErXCEOP+upRB4sMb7FfiN26&#10;RBF3nQkwlU7j1iUyo7mTHjjkiK3lma92ty5Bpl4jqiJ2q8/aIigIGy14hIWUuzClxGYGKGSAG9IR&#10;vNALKMENct+cETq2d0t5aWfExvFeEYn1Fp0RkcGzY82ZHRccXD1ZJyNGg7BDP5O2TnLo5zEwsOac&#10;GVKvoo8xIoS9yuQGXQLDbeWrMq5He65jTgyv9FWESY8k5ikzS8yltdcQa20YZFvFobZ02LpRnBxA&#10;1fY2dNgPAtm3HWJPG3IM5VwqMX9kkA3fIoyTji22vfvdCZg7ZGPOOh02bnl6qUYrbikrhJTf0mQP&#10;jKUaMqVryPWBzeS/IpPv7cUtUQSlsaXLFajyqC2kaO95anO9TWJPAzZ2owVVvLfVRRdsHLmbIXGR&#10;hiB3lhSkwj86pILy7RSpQESdOuv4dqCoXVSKSc/OdwMPqcCwUw9D0Ran4DU2pFiy72b6e8Sz/4Da&#10;nC8zbKwotnr5KcAeea6pR5RGg82rHCkIVCcezBEcMmrtKTBsc2SCeOibbQMTiEfYVEtQEAzZNkFX&#10;TMek8eGjls3RGFHLrm7D84giW+vRRS1caSgKwXDvoQ17YY7PGEdoUyjz3g0sATnE8NiIVDGucs17&#10;gg7rCzqEcNfX9fFtaEKtVgNN2NjVZSavYEQmAeP9ihgHjEyRjas2/tSpyMR9GC6KG/exqwL2VRBK&#10;0rhTIzANH5js3I/AdBowgQXGP5ZYJbK1/jcb4n9jtM9x3P5nIB/+DwAA//8DAFBLAwQUAAYACAAA&#10;ACEAflhEA90AAAAGAQAADwAAAGRycy9kb3ducmV2LnhtbEyPzU7DMBCE70i8g7VI3KhDoVEIcSpa&#10;4EQl1B/B1Y23SdR4HWy3Td+ehQtcVhrNaPabYjrYThzRh9aRgttRAgKpcqalWsFm/XqTgQhRk9Gd&#10;I1RwxgDT8vKi0LlxJ1ricRVrwSUUcq2gibHPpQxVg1aHkeuR2Ns5b3Vk6WtpvD5xue3kOElSaXVL&#10;/KHRPc4brParg1Ww/nrzi0k6y2bZ/GX/fn7++NwNVqnrq+HpEUTEIf6F4Qef0aFkpq07kAmiU8BD&#10;4u9lL0vvWW45NJ483IEsC/kfv/wGAAD//wMAUEsBAi0AFAAGAAgAAAAhALaDOJL+AAAA4QEAABMA&#10;AAAAAAAAAAAAAAAAAAAAAFtDb250ZW50X1R5cGVzXS54bWxQSwECLQAUAAYACAAAACEAOP0h/9YA&#10;AACUAQAACwAAAAAAAAAAAAAAAAAvAQAAX3JlbHMvLnJlbHNQSwECLQAUAAYACAAAACEA8NrA1EwK&#10;AABUZAAADgAAAAAAAAAAAAAAAAAuAgAAZHJzL2Uyb0RvYy54bWxQSwECLQAUAAYACAAAACEAflhE&#10;A90AAAAGAQAADwAAAAAAAAAAAAAAAACmDAAAZHJzL2Rvd25yZXYueG1sUEsFBgAAAAAEAAQA8wAA&#10;ALANAAAAAA==&#10;">
                 <v:shapetype id="_x0000_t75" coordsize="21600,21600" o:spt="75" o:preferrelative="t" path="m@4@5l@4@11@9@11@9@5xe" filled="f" stroked="f">
                   <v:stroke joinstyle="miter"/>
                   <v:formulas>
@@ -1881,7 +1879,22 @@
                     </w:txbxContent>
                   </v:textbox>
                 </v:shape>
-                <v:shape id="Elbow Connector 90" o:spid="_x0000_s1056" type="#_x0000_t34" style="position:absolute;left:15408;top:9719;width:2286;height:45896;rotation:180;flip:x;visibility:visible;mso-wrap-style:square" o:connectortype="elbow" o:gfxdata="UEsDBBQABgAIAAAAIQD+JeulAAEAAOoBAAATAAAAW0NvbnRlbnRfVHlwZXNdLnhtbJSRzU7EIBDH&#10;7ya+A+FqWqoHY0zpHqwe1Zj1AQhMW2I7EAbr7ts73e5ejGviEeb/8RuoN7tpFDMk8gG1vC4rKQBt&#10;cB57Ld+3T8WdFJQNOjMGBC33QHLTXF7U230EEuxG0nLIOd4rRXaAyVAZIiBPupAmk/mYehWN/TA9&#10;qJuqulU2YAbMRV4yZFO30JnPMYvHHV+vJAlGkuJhFS5dWpoYR29NZlI1o/vRUhwbSnYeNDT4SFeM&#10;IdWvDcvkfMHR98JPk7wD8WpSfjYTYyiXaNkAweaQWFf+nbSgTlSErvMWyjYRL7V6T3DnSlz4wgTz&#10;f/Nbtr3BfEpXh59qvgEAAP//AwBQSwMEFAAGAAgAAAAhAJYFM1jUAAAAlwEAAAsAAABfcmVscy8u&#10;cmVsc6SQPWsDMQyG90L/g9He8yVDKSW+bIWsIYWuxtZ9kLNkJHNN/n1MoaVXsnWUXvQ8L9rtL2k2&#10;C4pOTA42TQsGKXCcaHDwfnp7egGjxVP0MxM6uKLCvnt82B1x9qUe6ThlNZVC6mAsJb9aq2HE5LXh&#10;jFSTniX5UkcZbPbh7Ae027Z9tvKbAd2KaQ7RgRziFszpmqv5DztNQVi5L03gZLnvp3CPaiN/0hGX&#10;SvEyYHEQRb+WgktTy4G979380xuYCENh+aiOlfwnqfbvBnb1zu4GAAD//wMAUEsDBBQABgAIAAAA&#10;IQAzLwWeQQAAADkAAAAUAAAAZHJzL2Nvbm5lY3RvcnhtbC54bWyysa/IzVEoSy0qzszPs1Uy1DNQ&#10;UkjNS85PycxLt1UKDXHTtVBSKC5JzEtJzMnPS7VVqkwtVrK34+UCAAAA//8DAFBLAwQUAAYACAAA&#10;ACEA0ydL6b8AAADbAAAADwAAAGRycy9kb3ducmV2LnhtbERPTYvCMBC9C/6HMII3TfUga9dYFqGi&#10;4GWr6B6HZrYtbSaliVr/vREEj4/3vUp604gbda6yrGA2jUAQ51ZXXCg4HdPJFwjnkTU2lknBgxwk&#10;6+FghbG2d/6lW+YLEULYxaig9L6NpXR5SQbd1LbEgfu3nUEfYFdI3eE9hJtGzqNoIQ1WHBpKbGlT&#10;Ul5nV/MqSRf79FK4dlkf0vNfZB/bzCo1HvU/3yA89f4jfrt3WsEyrA9fwg+Q6ycAAAD//wMAUEsB&#10;Ai0AFAAGAAgAAAAhAP4l66UAAQAA6gEAABMAAAAAAAAAAAAAAAAAAAAAAFtDb250ZW50X1R5cGVz&#10;XS54bWxQSwECLQAUAAYACAAAACEAlgUzWNQAAACXAQAACwAAAAAAAAAAAAAAAAAxAQAAX3JlbHMv&#10;LnJlbHNQSwECLQAUAAYACAAAACEAMy8FnkEAAAA5AAAAFAAAAAAAAAAAAAAAAAAuAgAAZHJzL2Nv&#10;bm5lY3RvcnhtbC54bWxQSwECLQAUAAYACAAAACEA0ydL6b8AAADbAAAADwAAAAAAAAAAAAAAAACh&#10;AgAAZHJzL2Rvd25yZXYueG1sUEsFBgAAAAAEAAQA+QAAAI0DAAAAAA==&#10;" adj="-73766" strokecolor="#5b9bd5 [3204]" strokeweight=".5pt">
+                <v:shapetype id="_x0000_t35" coordsize="21600,21600" o:spt="35" o:oned="t" adj="10800,10800" path="m,l@0,0@0@1,21600@1,21600,21600e" filled="f">
+                  <v:stroke joinstyle="miter"/>
+                  <v:formulas>
+                    <v:f eqn="val #0"/>
+                    <v:f eqn="val #1"/>
+                    <v:f eqn="mid #0 width"/>
+                    <v:f eqn="prod #1 1 2"/>
+                  </v:formulas>
+                  <v:path arrowok="t" fillok="f" o:connecttype="none"/>
+                  <v:handles>
+                    <v:h position="#0,@3"/>
+                    <v:h position="@2,#1"/>
+                  </v:handles>
+                  <o:lock v:ext="edit" shapetype="t"/>
+                </v:shapetype>
+                <v:shape id="Elbow Connector 90" o:spid="_x0000_s1056" type="#_x0000_t35" style="position:absolute;left:15448;top:14066;width:8001;height:41549;rotation:180;flip:x;visibility:visible;mso-wrap-style:square" o:connectortype="elbow" o:gfxdata="UEsDBBQABgAIAAAAIQD+JeulAAEAAOoBAAATAAAAW0NvbnRlbnRfVHlwZXNdLnhtbJSRzU7EIBDH&#10;7ya+A+FqWqoHY0zpHqwe1Zj1AQhMW2I7EAbr7ts73e5ejGviEeb/8RuoN7tpFDMk8gG1vC4rKQBt&#10;cB57Ld+3T8WdFJQNOjMGBC33QHLTXF7U230EEuxG0nLIOd4rRXaAyVAZIiBPupAmk/mYehWN/TA9&#10;qJuqulU2YAbMRV4yZFO30JnPMYvHHV+vJAlGkuJhFS5dWpoYR29NZlI1o/vRUhwbSnYeNDT4SFeM&#10;IdWvDcvkfMHR98JPk7wD8WpSfjYTYyiXaNkAweaQWFf+nbSgTlSErvMWyjYRL7V6T3DnSlz4wgTz&#10;f/Nbtr3BfEpXh59qvgEAAP//AwBQSwMEFAAGAAgAAAAhAJYFM1jUAAAAlwEAAAsAAABfcmVscy8u&#10;cmVsc6SQPWsDMQyG90L/g9He8yVDKSW+bIWsIYWuxtZ9kLNkJHNN/n1MoaVXsnWUXvQ8L9rtL2k2&#10;C4pOTA42TQsGKXCcaHDwfnp7egGjxVP0MxM6uKLCvnt82B1x9qUe6ThlNZVC6mAsJb9aq2HE5LXh&#10;jFSTniX5UkcZbPbh7Ae027Z9tvKbAd2KaQ7RgRziFszpmqv5DztNQVi5L03gZLnvp3CPaiN/0hGX&#10;SvEyYHEQRb+WgktTy4G979380xuYCENh+aiOlfwnqfbvBnb1zu4GAAD//wMAUEsDBBQABgAIAAAA&#10;IQAzLwWeQQAAADkAAAAUAAAAZHJzL2Nvbm5lY3RvcnhtbC54bWyysa/IzVEoSy0qzszPs1Uy1DNQ&#10;UkjNS85PycxLt1UKDXHTtVBSKC5JzEtJzMnPS7VVqkwtVrK34+UCAAAA//8DAFBLAwQUAAYACAAA&#10;ACEA86nT/8AAAADbAAAADwAAAGRycy9kb3ducmV2LnhtbERPTYvCMBC9L/gfwgje1tQeiluNIroL&#10;4roHqxdvQzO2xWZSmtjWf28OCx4f73u5HkwtOmpdZVnBbBqBIM6trrhQcDn/fM5BOI+ssbZMCp7k&#10;YL0afSwx1bbnE3WZL0QIYZeigtL7JpXS5SUZdFPbEAfuZluDPsC2kLrFPoSbWsZRlEiDFYeGEhva&#10;lpTfs4dRkPS/18TPsz+9zQ68u/fxd3eMlZqMh80ChKfBv8X/7r1W8BXWhy/hB8jVCwAA//8DAFBL&#10;AQItABQABgAIAAAAIQD+JeulAAEAAOoBAAATAAAAAAAAAAAAAAAAAAAAAABbQ29udGVudF9UeXBl&#10;c10ueG1sUEsBAi0AFAAGAAgAAAAhAJYFM1jUAAAAlwEAAAsAAAAAAAAAAAAAAAAAMQEAAF9yZWxz&#10;Ly5yZWxzUEsBAi0AFAAGAAgAAAAhADMvBZ5BAAAAOQAAABQAAAAAAAAAAAAAAAAALgIAAGRycy9j&#10;b25uZWN0b3J4bWwueG1sUEsBAi0AFAAGAAgAAAAhAPOp0//AAAAA2wAAAA8AAAAAAAAAAAAAAAAA&#10;oQIAAGRycy9kb3ducmV2LnhtbFBLBQYAAAAABAAEAPkAAACOAwAAAAA=&#10;" adj="-25501,22474" strokecolor="#5b9bd5 [3204]" strokeweight=".5pt">
                   <v:stroke endarrow="block"/>
                 </v:shape>
                 <v:shape id="Text Box 17" o:spid="_x0000_s1057" type="#_x0000_t202" style="position:absolute;left:8550;top:52797;width:5715;height:2572;visibility:visible;mso-wrap-style:square;v-text-anchor:top" o:gfxdata="UEsDBBQABgAIAAAAIQDw94q7/QAAAOIBAAATAAAAW0NvbnRlbnRfVHlwZXNdLnhtbJSRzUrEMBDH&#10;74LvEOYqbaoHEWm6B6tHFV0fYEimbdg2CZlYd9/edD8u4goeZ+b/8SOpV9tpFDNFtt4puC4rEOS0&#10;N9b1Cj7WT8UdCE7oDI7ekYIdMayay4t6vQvEIrsdKxhSCvdSsh5oQi59IJcvnY8TpjzGXgbUG+xJ&#10;3lTVrdTeJXKpSEsGNHVLHX6OSTxu8/pAEmlkEA8H4dKlAEMYrcaUSeXszI+W4thQZudew4MNfJUx&#10;QP7asFzOFxx9L/lpojUkXjGmZ5wyhjSRJQ8YKGvKv1MWzIkL33VWU9lGfl98J6hz4cZ/uUjzf7Pb&#10;bHuj+ZQu9z/UfAMAAP//AwBQSwMEFAAGAAgAAAAhADHdX2HSAAAAjwEAAAsAAABfcmVscy8ucmVs&#10;c6SQwWrDMAyG74O9g9G9cdpDGaNOb4VeSwe7CltJTGPLWCZt376mMFhGbzvqF/o+8e/2tzCpmbJ4&#10;jgbWTQuKomXn42Dg63xYfYCSgtHhxJEM3Elg372/7U40YalHMvokqlKiGBhLSZ9aix0poDScKNZN&#10;zzlgqWMedEJ7wYH0pm23Ov9mQLdgqqMzkI9uA+p8T9X8hx28zSzcl8Zy0Nz33r6iasfXeKK5UjAP&#10;VAy4LM8w09zU50C/9q7/6ZURE31X/kL8TKv1x6wXNXYPAAAA//8DAFBLAwQUAAYACAAAACEAMy8F&#10;nkEAAAA5AAAAEAAAAGRycy9zaGFwZXhtbC54bWyysa/IzVEoSy0qzszPs1Uy1DNQUkjNS85PycxL&#10;t1UKDXHTtVBSKC5JzEtJzMnPS7VVqkwtVrK34+UCAAAA//8DAFBLAwQUAAYACAAAACEA1oi8TsQA&#10;AADbAAAADwAAAGRycy9kb3ducmV2LnhtbESPQYvCMBSE74L/ITxhb5oq7KJdo0hBXBY9qL14e9s8&#10;22LzUpuodX+9EQSPw8x8w0znranElRpXWlYwHEQgiDOrS84VpPtlfwzCeWSNlWVScCcH81m3M8VY&#10;2xtv6brzuQgQdjEqKLyvYyldVpBBN7A1cfCOtjHog2xyqRu8Bbip5CiKvqTBksNCgTUlBWWn3cUo&#10;+E2WG9z+jcz4v0pW6+OiPqeHT6U+eu3iG4Sn1r/Dr/aPVjAZwvNL+AFy9gAAAP//AwBQSwECLQAU&#10;AAYACAAAACEA8PeKu/0AAADiAQAAEwAAAAAAAAAAAAAAAAAAAAAAW0NvbnRlbnRfVHlwZXNdLnht&#10;bFBLAQItABQABgAIAAAAIQAx3V9h0gAAAI8BAAALAAAAAAAAAAAAAAAAAC4BAABfcmVscy8ucmVs&#10;c1BLAQItABQABgAIAAAAIQAzLwWeQQAAADkAAAAQAAAAAAAAAAAAAAAAACkCAABkcnMvc2hhcGV4&#10;bWwueG1sUEsBAi0AFAAGAAgAAAAhANaIvE7EAAAA2wAAAA8AAAAAAAAAAAAAAAAAmAIAAGRycy9k&#10;b3ducmV2LnhtbFBLBQYAAAAABAAEAPUAAACJAwAAAAA=&#10;" filled="f" stroked="f" strokeweight=".5pt">

</xml_diff>